<commit_message>
Add Answer to other exercises
</commit_message>
<xml_diff>
--- a/Automation Framework.docx
+++ b/Automation Framework.docx
@@ -1022,15 +1022,7 @@
         </w:numPr>
       </w:pPr>
       <w:r>
-        <w:t xml:space="preserve">Configurations – These are application configurations in </w:t>
-      </w:r>
-      <w:proofErr w:type="spellStart"/>
-      <w:r>
-        <w:t>yaml</w:t>
-      </w:r>
-      <w:proofErr w:type="spellEnd"/>
-      <w:r>
-        <w:t xml:space="preserve"> files specific to applications</w:t>
+        <w:t>Configurations – These are application configurations in yaml files specific to applications</w:t>
       </w:r>
     </w:p>
     <w:p>
@@ -1042,15 +1034,10 @@
         </w:numPr>
       </w:pPr>
       <w:r>
-        <w:t xml:space="preserve">Data files – These are </w:t>
-      </w:r>
-      <w:proofErr w:type="spellStart"/>
-      <w:r>
-        <w:t>json</w:t>
-      </w:r>
-      <w:proofErr w:type="spellEnd"/>
-      <w:r>
-        <w:t xml:space="preserve"> files that contain data for tests specific for the application</w:t>
+        <w:t xml:space="preserve">Data files – </w:t>
+      </w:r>
+      <w:r>
+        <w:t xml:space="preserve">Place holder for future data </w:t>
       </w:r>
     </w:p>
     <w:p>
@@ -2606,36 +2593,6 @@
         <w:ind w:left="2880"/>
       </w:pPr>
     </w:p>
-    <w:p>
-      <w:pPr>
-        <w:ind w:left="2880"/>
-      </w:pPr>
-    </w:p>
-    <w:p>
-      <w:pPr>
-        <w:ind w:left="2880"/>
-      </w:pPr>
-    </w:p>
-    <w:p>
-      <w:pPr>
-        <w:ind w:left="2880"/>
-      </w:pPr>
-    </w:p>
-    <w:p>
-      <w:pPr>
-        <w:ind w:left="2880"/>
-      </w:pPr>
-    </w:p>
-    <w:p>
-      <w:pPr>
-        <w:ind w:left="2880"/>
-      </w:pPr>
-    </w:p>
-    <w:p>
-      <w:pPr>
-        <w:ind w:left="2880"/>
-      </w:pPr>
-    </w:p>
     <w:p/>
     <w:p>
       <w:pPr>
@@ -2647,7 +2604,6 @@
       </w:pPr>
       <w:bookmarkStart w:id="5" w:name="_Toc98872527"/>
       <w:r>
-        <w:lastRenderedPageBreak/>
         <w:t>Limitations</w:t>
       </w:r>
       <w:bookmarkEnd w:id="5"/>

</xml_diff>